<commit_message>
Edited refrencing and incite
version 2.2 with updated incite and refrences with dates
</commit_message>
<xml_diff>
--- a/RMIT assessment 2.1.docx
+++ b/RMIT assessment 2.1.docx
@@ -355,56 +355,79 @@
         </w:rPr>
         <w:t xml:space="preserve">karma </w:t>
       </w:r>
-      <w:r>
-        <w:rPr>
-          <w:sz w:val="28"/>
-          <w:szCs w:val="28"/>
-        </w:rPr>
-        <w:t>DevOPs engineering</w:t>
-      </w:r>
-      <w:r>
-        <w:rPr>
-          <w:sz w:val="28"/>
-          <w:szCs w:val="28"/>
-        </w:rPr>
-        <w:t xml:space="preserve">, </w:t>
-      </w:r>
-      <w:r>
-        <w:rPr>
-          <w:sz w:val="28"/>
-          <w:szCs w:val="28"/>
-        </w:rPr>
-        <w:t>careerkarma</w:t>
-      </w:r>
-      <w:r>
-        <w:rPr>
-          <w:sz w:val="28"/>
-          <w:szCs w:val="28"/>
-        </w:rPr>
-        <w:t>.com, 2020</w:t>
-      </w:r>
-      <w:r>
-        <w:rPr>
-          <w:iCs/>
-          <w:sz w:val="28"/>
-          <w:szCs w:val="28"/>
-        </w:rPr>
-        <w:t>)</w:t>
-      </w:r>
-    </w:p>
-    <w:p>
-      <w:pPr>
-        <w:rPr>
-          <w:sz w:val="28"/>
-          <w:szCs w:val="28"/>
-        </w:rPr>
-      </w:pPr>
-      <w:r>
-        <w:rPr>
-          <w:sz w:val="28"/>
-          <w:szCs w:val="28"/>
-        </w:rPr>
-        <w:t xml:space="preserve">Debborah”s occupation choice ranks in the top </w:t>
+      <w:proofErr w:type="spellStart"/>
+      <w:r>
+        <w:rPr>
+          <w:sz w:val="28"/>
+          <w:szCs w:val="28"/>
+        </w:rPr>
+        <w:t>DevOPs</w:t>
+      </w:r>
+      <w:proofErr w:type="spellEnd"/>
+      <w:r>
+        <w:rPr>
+          <w:sz w:val="28"/>
+          <w:szCs w:val="28"/>
+        </w:rPr>
+        <w:t xml:space="preserve"> engineering</w:t>
+      </w:r>
+      <w:r>
+        <w:rPr>
+          <w:sz w:val="28"/>
+          <w:szCs w:val="28"/>
+        </w:rPr>
+        <w:t>,</w:t>
+      </w:r>
+      <w:r>
+        <w:rPr>
+          <w:rFonts w:ascii="Arial" w:hAnsi="Arial" w:cs="Arial"/>
+          <w:color w:val="000000"/>
+          <w:sz w:val="20"/>
+          <w:szCs w:val="20"/>
+          <w:shd w:val="clear" w:color="auto" w:fill="FFFFFF"/>
+        </w:rPr>
+        <w:t xml:space="preserve"> </w:t>
+      </w:r>
+      <w:r>
+        <w:rPr>
+          <w:rFonts w:ascii="Arial" w:hAnsi="Arial" w:cs="Arial"/>
+          <w:color w:val="000000"/>
+          <w:sz w:val="20"/>
+          <w:szCs w:val="20"/>
+          <w:shd w:val="clear" w:color="auto" w:fill="FFFFFF"/>
+        </w:rPr>
+        <w:t>Career Karma: The #1 Destination for Career Advice on the Internet, 2020)</w:t>
+      </w:r>
+      <w:r>
+        <w:rPr>
+          <w:sz w:val="28"/>
+          <w:szCs w:val="28"/>
+        </w:rPr>
+        <w:t xml:space="preserve"> </w:t>
+      </w:r>
+    </w:p>
+    <w:p>
+      <w:pPr>
+        <w:rPr>
+          <w:sz w:val="28"/>
+          <w:szCs w:val="28"/>
+        </w:rPr>
+      </w:pPr>
+      <w:proofErr w:type="spellStart"/>
+      <w:r>
+        <w:rPr>
+          <w:sz w:val="28"/>
+          <w:szCs w:val="28"/>
+        </w:rPr>
+        <w:t>Debborah”s</w:t>
+      </w:r>
+      <w:proofErr w:type="spellEnd"/>
+      <w:r>
+        <w:rPr>
+          <w:sz w:val="28"/>
+          <w:szCs w:val="28"/>
+        </w:rPr>
+        <w:t xml:space="preserve"> occupation choice ranks in the top </w:t>
       </w:r>
       <w:r>
         <w:rPr>
@@ -556,14 +579,39 @@
           <w:sz w:val="28"/>
           <w:szCs w:val="28"/>
         </w:rPr>
-        <w:t>Oral and written communication skills, team collaboration skills, time management, creativity, attention to detail, multi tasking</w:t>
-      </w:r>
-      <w:r>
-        <w:rPr>
-          <w:sz w:val="28"/>
-          <w:szCs w:val="28"/>
-        </w:rPr>
-        <w:t>. Computer coding language such as Javascipt, html, C++, python etc.</w:t>
+        <w:t xml:space="preserve">Oral and written communication skills, team collaboration skills, time management, creativity, attention to detail, </w:t>
+      </w:r>
+      <w:proofErr w:type="spellStart"/>
+      <w:r>
+        <w:rPr>
+          <w:sz w:val="28"/>
+          <w:szCs w:val="28"/>
+        </w:rPr>
+        <w:t>multi tasking</w:t>
+      </w:r>
+      <w:proofErr w:type="spellEnd"/>
+      <w:r>
+        <w:rPr>
+          <w:sz w:val="28"/>
+          <w:szCs w:val="28"/>
+        </w:rPr>
+        <w:t xml:space="preserve">. Computer coding language such as </w:t>
+      </w:r>
+      <w:proofErr w:type="spellStart"/>
+      <w:r>
+        <w:rPr>
+          <w:sz w:val="28"/>
+          <w:szCs w:val="28"/>
+        </w:rPr>
+        <w:t>Javascipt</w:t>
+      </w:r>
+      <w:proofErr w:type="spellEnd"/>
+      <w:r>
+        <w:rPr>
+          <w:sz w:val="28"/>
+          <w:szCs w:val="28"/>
+        </w:rPr>
+        <w:t>, html, C++, python etc.</w:t>
       </w:r>
     </w:p>
     <w:p>
@@ -733,6 +781,13 @@
           <w:szCs w:val="28"/>
         </w:rPr>
         <w:t>Data visualisation, Dash board and report creation.</w:t>
+      </w:r>
+      <w:r>
+        <w:rPr>
+          <w:sz w:val="28"/>
+          <w:szCs w:val="28"/>
+        </w:rPr>
+        <w:t xml:space="preserve"> </w:t>
       </w:r>
       <w:r>
         <w:rPr>
@@ -887,7 +942,23 @@
           <w:sz w:val="28"/>
           <w:szCs w:val="28"/>
         </w:rPr>
-        <w:t>( Learn to code with me, tech skills in demand</w:t>
+        <w:t xml:space="preserve">( Learn to </w:t>
+      </w:r>
+      <w:proofErr w:type="spellStart"/>
+      <w:r>
+        <w:rPr>
+          <w:sz w:val="28"/>
+          <w:szCs w:val="28"/>
+        </w:rPr>
+        <w:t>code</w:t>
+      </w:r>
+      <w:proofErr w:type="spellEnd"/>
+      <w:r>
+        <w:rPr>
+          <w:sz w:val="28"/>
+          <w:szCs w:val="28"/>
+        </w:rPr>
+        <w:t xml:space="preserve"> with me, tech skills in demand</w:t>
       </w:r>
       <w:r>
         <w:rPr>
@@ -936,7 +1007,23 @@
           <w:sz w:val="28"/>
           <w:szCs w:val="28"/>
         </w:rPr>
-        <w:t>The three highest ranked skills that each team member doesn’t have are: Business management</w:t>
+        <w:t xml:space="preserve">The three highest ranked skills that each team member </w:t>
+      </w:r>
+      <w:r>
+        <w:rPr>
+          <w:bCs/>
+          <w:sz w:val="28"/>
+          <w:szCs w:val="28"/>
+        </w:rPr>
+        <w:t>does not</w:t>
+      </w:r>
+      <w:r>
+        <w:rPr>
+          <w:bCs/>
+          <w:sz w:val="28"/>
+          <w:szCs w:val="28"/>
+        </w:rPr>
+        <w:t xml:space="preserve"> have are: Business management</w:t>
       </w:r>
       <w:r>
         <w:rPr>
@@ -1011,7 +1098,7 @@
           <w:sz w:val="28"/>
           <w:szCs w:val="28"/>
         </w:rPr>
-        <w:t>2018)</w:t>
+        <w:t>2018</w:t>
       </w:r>
       <w:r>
         <w:rPr>
@@ -1237,23 +1324,65 @@
           <w:sz w:val="28"/>
           <w:szCs w:val="28"/>
         </w:rPr>
-        <w:t xml:space="preserve">Tech skills in demand data </w:t>
-      </w:r>
-      <w:r>
-        <w:rPr>
-          <w:bCs/>
-          <w:sz w:val="28"/>
-          <w:szCs w:val="28"/>
-        </w:rPr>
-        <w:t>retrieved</w:t>
-      </w:r>
-      <w:r>
-        <w:rPr>
-          <w:bCs/>
-          <w:sz w:val="28"/>
-          <w:szCs w:val="28"/>
-        </w:rPr>
-        <w:t xml:space="preserve"> from</w:t>
+        <w:t>Learn</w:t>
+      </w:r>
+      <w:r>
+        <w:rPr>
+          <w:bCs/>
+          <w:sz w:val="28"/>
+          <w:szCs w:val="28"/>
+        </w:rPr>
+        <w:t xml:space="preserve">tocodewithme.com Feb 2020. Learn to </w:t>
+      </w:r>
+      <w:proofErr w:type="spellStart"/>
+      <w:r>
+        <w:rPr>
+          <w:bCs/>
+          <w:sz w:val="28"/>
+          <w:szCs w:val="28"/>
+        </w:rPr>
+        <w:t>code</w:t>
+      </w:r>
+      <w:proofErr w:type="spellEnd"/>
+      <w:r>
+        <w:rPr>
+          <w:bCs/>
+          <w:sz w:val="28"/>
+          <w:szCs w:val="28"/>
+        </w:rPr>
+        <w:t xml:space="preserve"> with me </w:t>
+      </w:r>
+      <w:r>
+        <w:rPr>
+          <w:bCs/>
+          <w:sz w:val="28"/>
+          <w:szCs w:val="28"/>
+        </w:rPr>
+        <w:t>17 in demand technology skills in demand</w:t>
+      </w:r>
+      <w:r>
+        <w:rPr>
+          <w:bCs/>
+          <w:sz w:val="28"/>
+          <w:szCs w:val="28"/>
+        </w:rPr>
+        <w:t>,</w:t>
+      </w:r>
+      <w:r>
+        <w:rPr>
+          <w:bCs/>
+          <w:sz w:val="28"/>
+          <w:szCs w:val="28"/>
+        </w:rPr>
+        <w:t xml:space="preserve">[online] Available at </w:t>
+      </w:r>
+      <w:r>
+        <w:rPr>
+          <w:bCs/>
+          <w:sz w:val="28"/>
+          <w:szCs w:val="28"/>
+        </w:rPr>
+        <w:t>[</w:t>
       </w:r>
       <w:hyperlink r:id="rId10" w:history="1">
         <w:r>
@@ -1263,93 +1392,281 @@
             <w:sz w:val="28"/>
             <w:szCs w:val="28"/>
           </w:rPr>
-          <w:t>https://learntocodewith.me/posts/tech-skills-in-demand/</w:t>
+          <w:t>https://learntocodewithme.com</w:t>
         </w:r>
       </w:hyperlink>
-    </w:p>
-    <w:p>
-      <w:pPr>
-        <w:rPr>
-          <w:bCs/>
-          <w:sz w:val="28"/>
-          <w:szCs w:val="28"/>
-        </w:rPr>
-      </w:pPr>
-      <w:r>
-        <w:rPr>
-          <w:bCs/>
-          <w:sz w:val="28"/>
-          <w:szCs w:val="28"/>
-        </w:rPr>
-        <w:t xml:space="preserve">Tech job data </w:t>
-      </w:r>
-      <w:r>
-        <w:rPr>
-          <w:bCs/>
-          <w:sz w:val="28"/>
-          <w:szCs w:val="28"/>
-        </w:rPr>
-        <w:t>ret</w:t>
-      </w:r>
-      <w:r>
-        <w:rPr>
-          <w:bCs/>
-          <w:sz w:val="28"/>
-          <w:szCs w:val="28"/>
-        </w:rPr>
-        <w:t>reived</w:t>
-      </w:r>
-      <w:r>
-        <w:rPr>
-          <w:bCs/>
-          <w:sz w:val="28"/>
-          <w:szCs w:val="28"/>
-        </w:rPr>
-        <w:t xml:space="preserve"> from</w:t>
-      </w:r>
-      <w:hyperlink r:id="rId11" w:history="1">
-        <w:r>
-          <w:rPr>
-            <w:rStyle w:val="Hyperlink"/>
-            <w:bCs/>
-            <w:sz w:val="28"/>
-            <w:szCs w:val="28"/>
-          </w:rPr>
-          <w:t>https://careerkarma.com/blog/best-tech-jobs/</w:t>
-        </w:r>
-      </w:hyperlink>
-    </w:p>
-    <w:p>
-      <w:pPr>
-        <w:rPr>
-          <w:bCs/>
-          <w:sz w:val="28"/>
-          <w:szCs w:val="28"/>
-        </w:rPr>
-      </w:pPr>
-      <w:r>
-        <w:rPr>
-          <w:bCs/>
-          <w:sz w:val="28"/>
-          <w:szCs w:val="28"/>
-        </w:rPr>
-        <w:t xml:space="preserve">Burning glass data </w:t>
-      </w:r>
-      <w:r>
-        <w:rPr>
-          <w:bCs/>
-          <w:sz w:val="28"/>
-          <w:szCs w:val="28"/>
-        </w:rPr>
-        <w:t>retrieved</w:t>
-      </w:r>
-      <w:r>
-        <w:rPr>
-          <w:bCs/>
-          <w:sz w:val="28"/>
-          <w:szCs w:val="28"/>
-        </w:rPr>
-        <w:t xml:space="preserve"> from RMIT Canvas Assignment 2 specs.</w:t>
+      <w:r>
+        <w:rPr>
+          <w:bCs/>
+          <w:sz w:val="28"/>
+          <w:szCs w:val="28"/>
+        </w:rPr>
+        <w:t>]</w:t>
+      </w:r>
+      <w:r>
+        <w:rPr>
+          <w:bCs/>
+          <w:sz w:val="28"/>
+          <w:szCs w:val="28"/>
+        </w:rPr>
+        <w:t xml:space="preserve"> </w:t>
+      </w:r>
+      <w:r>
+        <w:rPr>
+          <w:bCs/>
+          <w:sz w:val="28"/>
+          <w:szCs w:val="28"/>
+        </w:rPr>
+        <w:t xml:space="preserve"> </w:t>
+      </w:r>
+      <w:r>
+        <w:rPr>
+          <w:bCs/>
+          <w:sz w:val="28"/>
+          <w:szCs w:val="28"/>
+        </w:rPr>
+        <w:t>[Accessed 29</w:t>
+      </w:r>
+      <w:r>
+        <w:rPr>
+          <w:bCs/>
+          <w:sz w:val="28"/>
+          <w:szCs w:val="28"/>
+          <w:vertAlign w:val="superscript"/>
+        </w:rPr>
+        <w:t>th</w:t>
+      </w:r>
+      <w:r>
+        <w:rPr>
+          <w:bCs/>
+          <w:sz w:val="28"/>
+          <w:szCs w:val="28"/>
+        </w:rPr>
+        <w:t xml:space="preserve"> March 2020]</w:t>
+      </w:r>
+    </w:p>
+    <w:p>
+      <w:pPr>
+        <w:rPr>
+          <w:rStyle w:val="Hyperlink"/>
+          <w:bCs/>
+          <w:sz w:val="28"/>
+          <w:szCs w:val="28"/>
+        </w:rPr>
+      </w:pPr>
+    </w:p>
+    <w:p>
+      <w:pPr>
+        <w:rPr>
+          <w:bCs/>
+          <w:sz w:val="28"/>
+          <w:szCs w:val="28"/>
+        </w:rPr>
+      </w:pPr>
+      <w:r>
+        <w:rPr>
+          <w:bCs/>
+          <w:sz w:val="28"/>
+          <w:szCs w:val="28"/>
+        </w:rPr>
+        <w:lastRenderedPageBreak/>
+        <w:t>Careerkarma.com. 2020. </w:t>
+      </w:r>
+      <w:r>
+        <w:rPr>
+          <w:bCs/>
+          <w:i/>
+          <w:iCs/>
+          <w:sz w:val="28"/>
+          <w:szCs w:val="28"/>
+        </w:rPr>
+        <w:t>Career Karma: The #1 Destination For Career Advice On The Internet</w:t>
+      </w:r>
+      <w:r>
+        <w:rPr>
+          <w:bCs/>
+          <w:sz w:val="28"/>
+          <w:szCs w:val="28"/>
+        </w:rPr>
+        <w:t>. [online] Available at: &lt;https://careerkarma.com/&gt; [Accessed 1</w:t>
+      </w:r>
+      <w:r>
+        <w:rPr>
+          <w:bCs/>
+          <w:sz w:val="28"/>
+          <w:szCs w:val="28"/>
+        </w:rPr>
+        <w:t>st</w:t>
+      </w:r>
+      <w:r>
+        <w:rPr>
+          <w:bCs/>
+          <w:sz w:val="28"/>
+          <w:szCs w:val="28"/>
+        </w:rPr>
+        <w:t xml:space="preserve"> April 2020].</w:t>
+      </w:r>
+    </w:p>
+    <w:p>
+      <w:pPr>
+        <w:rPr>
+          <w:bCs/>
+          <w:sz w:val="28"/>
+          <w:szCs w:val="28"/>
+        </w:rPr>
+      </w:pPr>
+      <w:r>
+        <w:rPr>
+          <w:bCs/>
+          <w:sz w:val="28"/>
+          <w:szCs w:val="28"/>
+        </w:rPr>
+        <w:t xml:space="preserve">Burning glass </w:t>
+      </w:r>
+      <w:r>
+        <w:rPr>
+          <w:bCs/>
+          <w:sz w:val="28"/>
+          <w:szCs w:val="28"/>
+        </w:rPr>
+        <w:t>industry</w:t>
+      </w:r>
+      <w:r>
+        <w:rPr>
+          <w:bCs/>
+          <w:sz w:val="28"/>
+          <w:szCs w:val="28"/>
+        </w:rPr>
+        <w:t xml:space="preserve"> 2020</w:t>
+      </w:r>
+      <w:r>
+        <w:rPr>
+          <w:bCs/>
+          <w:sz w:val="28"/>
+          <w:szCs w:val="28"/>
+        </w:rPr>
+        <w:t>, Burning glass data</w:t>
+      </w:r>
+      <w:r>
+        <w:rPr>
+          <w:bCs/>
+          <w:sz w:val="28"/>
+          <w:szCs w:val="28"/>
+        </w:rPr>
+        <w:t xml:space="preserve"> for </w:t>
+      </w:r>
+      <w:r>
+        <w:rPr>
+          <w:bCs/>
+          <w:sz w:val="28"/>
+          <w:szCs w:val="28"/>
+        </w:rPr>
+        <w:t>Top generic skills</w:t>
+      </w:r>
+      <w:r>
+        <w:rPr>
+          <w:bCs/>
+          <w:sz w:val="28"/>
+          <w:szCs w:val="28"/>
+        </w:rPr>
+        <w:t xml:space="preserve"> </w:t>
+      </w:r>
+      <w:r>
+        <w:rPr>
+          <w:bCs/>
+          <w:sz w:val="28"/>
+          <w:szCs w:val="28"/>
+        </w:rPr>
+        <w:t>M</w:t>
+      </w:r>
+      <w:r>
+        <w:rPr>
+          <w:bCs/>
+          <w:sz w:val="28"/>
+          <w:szCs w:val="28"/>
+        </w:rPr>
+        <w:t xml:space="preserve">arch 2018, </w:t>
+      </w:r>
+      <w:r>
+        <w:rPr>
+          <w:bCs/>
+          <w:sz w:val="28"/>
+          <w:szCs w:val="28"/>
+        </w:rPr>
+        <w:t xml:space="preserve">Top IT skills </w:t>
+      </w:r>
+      <w:r>
+        <w:rPr>
+          <w:bCs/>
+          <w:sz w:val="28"/>
+          <w:szCs w:val="28"/>
+        </w:rPr>
+        <w:t>M</w:t>
+      </w:r>
+      <w:r>
+        <w:rPr>
+          <w:bCs/>
+          <w:sz w:val="28"/>
+          <w:szCs w:val="28"/>
+        </w:rPr>
+        <w:t xml:space="preserve">arch 2018, </w:t>
+      </w:r>
+      <w:r>
+        <w:rPr>
+          <w:bCs/>
+          <w:sz w:val="28"/>
+          <w:szCs w:val="28"/>
+        </w:rPr>
+        <w:t xml:space="preserve">Top IT job titles march 2018, </w:t>
+      </w:r>
+      <w:r>
+        <w:rPr>
+          <w:bCs/>
+          <w:sz w:val="28"/>
+          <w:szCs w:val="28"/>
+        </w:rPr>
+        <w:t>Top occupations March 2018</w:t>
+      </w:r>
+      <w:r>
+        <w:rPr>
+          <w:bCs/>
+          <w:sz w:val="28"/>
+          <w:szCs w:val="28"/>
+        </w:rPr>
+        <w:t xml:space="preserve"> [Accessed 7</w:t>
+      </w:r>
+      <w:r>
+        <w:rPr>
+          <w:bCs/>
+          <w:sz w:val="28"/>
+          <w:szCs w:val="28"/>
+          <w:vertAlign w:val="superscript"/>
+        </w:rPr>
+        <w:t>th</w:t>
+      </w:r>
+      <w:r>
+        <w:rPr>
+          <w:bCs/>
+          <w:sz w:val="28"/>
+          <w:szCs w:val="28"/>
+        </w:rPr>
+        <w:t xml:space="preserve"> of </w:t>
+      </w:r>
+      <w:r>
+        <w:rPr>
+          <w:bCs/>
+          <w:sz w:val="28"/>
+          <w:szCs w:val="28"/>
+        </w:rPr>
+        <w:t>April 2020]</w:t>
+      </w:r>
+      <w:r>
+        <w:rPr>
+          <w:bCs/>
+          <w:sz w:val="28"/>
+          <w:szCs w:val="28"/>
+        </w:rPr>
+        <w:t xml:space="preserve"> from RMIT assessment 2 specs.</w:t>
       </w:r>
     </w:p>
     <w:p>
@@ -1953,7 +2270,6 @@
   <w:style w:type="character" w:default="1" w:styleId="DefaultParagraphFont">
     <w:name w:val="Default Paragraph Font"/>
     <w:uiPriority w:val="1"/>
-    <w:semiHidden/>
     <w:unhideWhenUsed/>
   </w:style>
   <w:style w:type="table" w:default="1" w:styleId="TableNormal">
@@ -2054,6 +2370,18 @@
     <w:link w:val="Footer"/>
     <w:uiPriority w:val="99"/>
     <w:rsid w:val="005933B3"/>
+  </w:style>
+  <w:style w:type="character" w:styleId="FollowedHyperlink">
+    <w:name w:val="FollowedHyperlink"/>
+    <w:basedOn w:val="DefaultParagraphFont"/>
+    <w:uiPriority w:val="99"/>
+    <w:semiHidden/>
+    <w:unhideWhenUsed/>
+    <w:rsid w:val="005E5DF4"/>
+    <w:rPr>
+      <w:color w:val="954F72" w:themeColor="followedHyperlink"/>
+      <w:u w:val="single"/>
+    </w:rPr>
   </w:style>
 </w:styles>
 </file>
@@ -2358,7 +2686,7 @@
 </file>
 
 <file path=customXml/itemProps1.xml><?xml version="1.0" encoding="utf-8"?>
-<ds:datastoreItem xmlns:ds="http://schemas.openxmlformats.org/officeDocument/2006/customXml" ds:itemID="{A59ADEE1-0B6C-4D48-9C30-913C0F0E70CE}">
+<ds:datastoreItem xmlns:ds="http://schemas.openxmlformats.org/officeDocument/2006/customXml" ds:itemID="{FB2C6829-3081-4CA1-B257-9949BE6BF97F}">
   <ds:schemaRefs>
     <ds:schemaRef ds:uri="http://schemas.openxmlformats.org/officeDocument/2006/bibliography"/>
   </ds:schemaRefs>

</xml_diff>